<commit_message>
Zamiana nazw w projekcie na angielskie
</commit_message>
<xml_diff>
--- a/Project/AK2_P_1_raport.docx
+++ b/Project/AK2_P_1_raport.docx
@@ -257,70 +257,408 @@
           <w:sz w:val="23"/>
           <w:szCs w:val="23"/>
         </w:rPr>
-        <w:t xml:space="preserve"> Przy każdej takiej operacji badana</w:t>
+        <w:t xml:space="preserve"> Przy każdej takiej operacji badana jest reszta z dzielenia</w:t>
+      </w:r>
+      <w:r>
+        <w:rPr>
+          <w:sz w:val="23"/>
+          <w:szCs w:val="23"/>
+        </w:rPr>
+        <w:t>. Jeśli reszta podczas które</w:t>
+      </w:r>
+      <w:r>
+        <w:rPr>
+          <w:sz w:val="23"/>
+          <w:szCs w:val="23"/>
+        </w:rPr>
+        <w:t xml:space="preserve">jś operacji dzielenia </w:t>
+      </w:r>
+      <w:r>
+        <w:rPr>
+          <w:sz w:val="23"/>
+          <w:szCs w:val="23"/>
+        </w:rPr>
+        <w:t>będzie wynosiła 0, to liczba</w:t>
+      </w:r>
+      <w:r>
+        <w:rPr>
+          <w:sz w:val="23"/>
+          <w:szCs w:val="23"/>
+        </w:rPr>
+        <w:t xml:space="preserve"> </w:t>
+      </w:r>
+      <w:r>
+        <w:rPr>
+          <w:i/>
+          <w:iCs/>
+          <w:sz w:val="23"/>
+          <w:szCs w:val="23"/>
+        </w:rPr>
+        <w:t>a</w:t>
+      </w:r>
+      <w:r>
+        <w:rPr>
+          <w:sz w:val="23"/>
+          <w:szCs w:val="23"/>
+        </w:rPr>
+        <w:t xml:space="preserve"> to nie będzie liczbą pierwszą. Interesujące może się wydawać, dlaczego wystarczy sprawdzić liczby z podanego wyżej zakresu. Dzieje się tak, ponieważ jeśli liczba posiada czynnik większy od </w:t>
+      </w:r>
+      <w:proofErr w:type="spellStart"/>
+      <w:r>
+        <w:rPr>
+          <w:i/>
+          <w:iCs/>
+          <w:sz w:val="23"/>
+          <w:szCs w:val="23"/>
+        </w:rPr>
+        <w:t>sqrt</w:t>
+      </w:r>
+      <w:proofErr w:type="spellEnd"/>
+      <w:r>
+        <w:rPr>
+          <w:i/>
+          <w:iCs/>
+          <w:sz w:val="23"/>
+          <w:szCs w:val="23"/>
+        </w:rPr>
+        <w:t>(a)</w:t>
+      </w:r>
+      <w:r>
+        <w:rPr>
+          <w:sz w:val="23"/>
+          <w:szCs w:val="23"/>
+        </w:rPr>
+        <w:t>, to drugi jego czynnik musi być mniejszy od pierwiastka</w:t>
+      </w:r>
+      <w:r>
+        <w:rPr>
+          <w:sz w:val="23"/>
+          <w:szCs w:val="23"/>
+        </w:rPr>
+        <w:t xml:space="preserve"> z </w:t>
+      </w:r>
+      <w:r>
+        <w:rPr>
+          <w:i/>
+          <w:iCs/>
+          <w:sz w:val="23"/>
+          <w:szCs w:val="23"/>
+        </w:rPr>
+        <w:t>a</w:t>
+      </w:r>
+      <w:r>
+        <w:rPr>
+          <w:sz w:val="23"/>
+          <w:szCs w:val="23"/>
+        </w:rPr>
+        <w:t xml:space="preserve">, aby ich iloczyn musiał być równy </w:t>
+      </w:r>
+      <w:r>
+        <w:rPr>
+          <w:i/>
+          <w:iCs/>
+          <w:sz w:val="23"/>
+          <w:szCs w:val="23"/>
+        </w:rPr>
+        <w:t>a</w:t>
+      </w:r>
+      <w:r>
+        <w:rPr>
+          <w:sz w:val="23"/>
+          <w:szCs w:val="23"/>
+        </w:rPr>
+        <w:t xml:space="preserve">. Zatem wystarczy podzielić liczbę </w:t>
+      </w:r>
+      <w:r>
+        <w:rPr>
+          <w:i/>
+          <w:iCs/>
+          <w:sz w:val="23"/>
+          <w:szCs w:val="23"/>
+        </w:rPr>
+        <w:t>a</w:t>
+      </w:r>
+      <w:r>
+        <w:rPr>
+          <w:sz w:val="23"/>
+          <w:szCs w:val="23"/>
+        </w:rPr>
+        <w:t xml:space="preserve"> przez liczby z danego </w:t>
+      </w:r>
+      <w:r>
+        <w:rPr>
+          <w:sz w:val="23"/>
+          <w:szCs w:val="23"/>
+        </w:rPr>
+        <w:t>przedziału,</w:t>
+      </w:r>
+      <w:r>
+        <w:rPr>
+          <w:sz w:val="23"/>
+          <w:szCs w:val="23"/>
+        </w:rPr>
+        <w:t xml:space="preserve"> aby wykluczyć liczby złożone.  Tak jak zostało </w:t>
+      </w:r>
+      <w:r>
+        <w:rPr>
+          <w:sz w:val="23"/>
+          <w:szCs w:val="23"/>
+        </w:rPr>
+        <w:t>wcześniej założone</w:t>
+      </w:r>
+      <w:r>
+        <w:rPr>
+          <w:sz w:val="23"/>
+          <w:szCs w:val="23"/>
+        </w:rPr>
+        <w:t xml:space="preserve">, algorytm został napisany w języku asembler. Z powodu braku dobrej </w:t>
+      </w:r>
+      <w:r>
+        <w:rPr>
+          <w:sz w:val="23"/>
+          <w:szCs w:val="23"/>
+        </w:rPr>
+        <w:t>znajomości</w:t>
+      </w:r>
+      <w:r>
+        <w:rPr>
+          <w:sz w:val="23"/>
+          <w:szCs w:val="23"/>
+        </w:rPr>
+        <w:t xml:space="preserve"> tego języka, pierwiastkowanie liczby </w:t>
+      </w:r>
+      <w:r>
+        <w:rPr>
+          <w:i/>
+          <w:iCs/>
+          <w:sz w:val="23"/>
+          <w:szCs w:val="23"/>
+        </w:rPr>
+        <w:t>a</w:t>
+      </w:r>
+      <w:r>
+        <w:rPr>
+          <w:sz w:val="23"/>
+          <w:szCs w:val="23"/>
+        </w:rPr>
+        <w:t xml:space="preserve"> zostało wykonane w języku </w:t>
+      </w:r>
+      <w:r>
+        <w:rPr>
+          <w:i/>
+          <w:iCs/>
+          <w:sz w:val="23"/>
+          <w:szCs w:val="23"/>
+        </w:rPr>
+        <w:t>C++.</w:t>
+      </w:r>
+      <w:r>
+        <w:rPr>
+          <w:sz w:val="23"/>
+          <w:szCs w:val="23"/>
+        </w:rPr>
+        <w:t xml:space="preserve"> Wynik tej operacji został jednak wykorzystany bezpośrednio we wstawionym fragmencie z kodem algorytmu. A</w:t>
+      </w:r>
+      <w:r>
+        <w:rPr>
+          <w:sz w:val="23"/>
+          <w:szCs w:val="23"/>
+        </w:rPr>
+        <w:t>l</w:t>
+      </w:r>
+      <w:r>
+        <w:rPr>
+          <w:sz w:val="23"/>
+          <w:szCs w:val="23"/>
+        </w:rPr>
+        <w:t xml:space="preserve">gorytm zwraca podmienioną liczbę </w:t>
+      </w:r>
+      <w:r>
+        <w:rPr>
+          <w:i/>
+          <w:iCs/>
+          <w:sz w:val="23"/>
+          <w:szCs w:val="23"/>
+        </w:rPr>
+        <w:t>a</w:t>
+      </w:r>
+      <w:r>
+        <w:rPr>
+          <w:sz w:val="23"/>
+          <w:szCs w:val="23"/>
+        </w:rPr>
+        <w:t>, w zależności od tego czy jest pierwsza, czy nie</w:t>
+      </w:r>
+      <w:r>
+        <w:rPr>
+          <w:sz w:val="23"/>
+          <w:szCs w:val="23"/>
+        </w:rPr>
+        <w:t xml:space="preserve">. Jeśli liczba </w:t>
+      </w:r>
+      <w:r>
+        <w:rPr>
+          <w:i/>
+          <w:iCs/>
+          <w:sz w:val="23"/>
+          <w:szCs w:val="23"/>
+        </w:rPr>
+        <w:t>a</w:t>
+      </w:r>
+      <w:r>
+        <w:rPr>
+          <w:sz w:val="23"/>
+          <w:szCs w:val="23"/>
+        </w:rPr>
+        <w:t xml:space="preserve"> była pierwsza, to zostanie zwrócone </w:t>
+      </w:r>
+      <w:r>
+        <w:rPr>
+          <w:i/>
+          <w:iCs/>
+          <w:sz w:val="23"/>
+          <w:szCs w:val="23"/>
+        </w:rPr>
+        <w:t>1</w:t>
+      </w:r>
+      <w:r>
+        <w:rPr>
+          <w:sz w:val="23"/>
+          <w:szCs w:val="23"/>
+        </w:rPr>
+        <w:t xml:space="preserve">, a jeśli nie była liczbą pierwszą to zwróci </w:t>
+      </w:r>
+      <w:r>
+        <w:rPr>
+          <w:i/>
+          <w:iCs/>
+          <w:sz w:val="23"/>
+          <w:szCs w:val="23"/>
+        </w:rPr>
+        <w:t>0</w:t>
+      </w:r>
+      <w:r>
+        <w:rPr>
+          <w:sz w:val="23"/>
+          <w:szCs w:val="23"/>
+        </w:rPr>
+        <w:t>. Zostało to wykorzy</w:t>
+      </w:r>
+      <w:r>
+        <w:rPr>
+          <w:sz w:val="23"/>
+          <w:szCs w:val="23"/>
+        </w:rPr>
+        <w:t>st</w:t>
+      </w:r>
+      <w:r>
+        <w:rPr>
+          <w:sz w:val="23"/>
+          <w:szCs w:val="23"/>
+        </w:rPr>
+        <w:t>ane w</w:t>
+      </w:r>
+      <w:r>
+        <w:rPr>
+          <w:sz w:val="23"/>
+          <w:szCs w:val="23"/>
+        </w:rPr>
+        <w:t> </w:t>
+      </w:r>
+      <w:r>
+        <w:rPr>
+          <w:sz w:val="23"/>
+          <w:szCs w:val="23"/>
+        </w:rPr>
+        <w:t xml:space="preserve">wywołaniu algorytmu. W pliku </w:t>
+      </w:r>
+      <w:r>
+        <w:rPr>
+          <w:i/>
+          <w:iCs/>
+          <w:sz w:val="23"/>
+          <w:szCs w:val="23"/>
+        </w:rPr>
+        <w:t>NaivePrime</w:t>
+      </w:r>
+      <w:r>
+        <w:rPr>
+          <w:i/>
+          <w:iCs/>
+          <w:sz w:val="23"/>
+          <w:szCs w:val="23"/>
+        </w:rPr>
+        <w:t>.cpp</w:t>
+      </w:r>
+      <w:r>
+        <w:rPr>
+          <w:sz w:val="23"/>
+          <w:szCs w:val="23"/>
+        </w:rPr>
+        <w:t>,</w:t>
+      </w:r>
+      <w:r>
+        <w:rPr>
+          <w:sz w:val="23"/>
+          <w:szCs w:val="23"/>
+        </w:rPr>
+        <w:t xml:space="preserve"> w</w:t>
+      </w:r>
+      <w:r>
+        <w:rPr>
+          <w:sz w:val="23"/>
+          <w:szCs w:val="23"/>
+        </w:rPr>
+        <w:t xml:space="preserve"> którym znajduje się implementacja algorytmu, znajduje się również funkcja odpowiedzialna za wczytywanie liczby podanej obserwacji</w:t>
+      </w:r>
+      <w:r>
+        <w:rPr>
+          <w:sz w:val="23"/>
+          <w:szCs w:val="23"/>
+        </w:rPr>
+        <w:t>.</w:t>
+      </w:r>
+      <w:r>
+        <w:rPr>
+          <w:sz w:val="23"/>
+          <w:szCs w:val="23"/>
+        </w:rPr>
+        <w:t xml:space="preserve"> </w:t>
+      </w:r>
+      <w:r>
+        <w:rPr>
+          <w:sz w:val="23"/>
+          <w:szCs w:val="23"/>
+        </w:rPr>
+        <w:t>W</w:t>
+      </w:r>
+      <w:r>
+        <w:rPr>
+          <w:sz w:val="23"/>
+          <w:szCs w:val="23"/>
+        </w:rPr>
+        <w:t xml:space="preserve">ykorzystując zaimplementowany algorytm w funkcji </w:t>
+      </w:r>
+      <w:proofErr w:type="spellStart"/>
+      <w:r>
+        <w:rPr>
+          <w:i/>
+          <w:iCs/>
+          <w:sz w:val="23"/>
+          <w:szCs w:val="23"/>
+        </w:rPr>
+        <w:t>c</w:t>
       </w:r>
       <w:bookmarkStart w:id="0" w:name="_GoBack"/>
       <w:bookmarkEnd w:id="0"/>
       <w:r>
         <w:rPr>
-          <w:sz w:val="23"/>
-          <w:szCs w:val="23"/>
-        </w:rPr>
-        <w:t xml:space="preserve"> jest reszta z dzielenia</w:t>
-      </w:r>
-      <w:r>
-        <w:rPr>
-          <w:sz w:val="23"/>
-          <w:szCs w:val="23"/>
-        </w:rPr>
-        <w:t>. Jeśli reszta podczas które</w:t>
-      </w:r>
-      <w:r>
-        <w:rPr>
-          <w:sz w:val="23"/>
-          <w:szCs w:val="23"/>
-        </w:rPr>
-        <w:t xml:space="preserve">jś operacji dzielenia </w:t>
-      </w:r>
-      <w:r>
-        <w:rPr>
-          <w:sz w:val="23"/>
-          <w:szCs w:val="23"/>
-        </w:rPr>
-        <w:t>będzie wynosiła 0, to liczba</w:t>
-      </w:r>
-      <w:r>
-        <w:rPr>
-          <w:sz w:val="23"/>
-          <w:szCs w:val="23"/>
-        </w:rPr>
-        <w:t xml:space="preserve"> </w:t>
-      </w:r>
-      <w:r>
-        <w:rPr>
-          <w:i/>
-          <w:iCs/>
-          <w:sz w:val="23"/>
-          <w:szCs w:val="23"/>
-        </w:rPr>
-        <w:t>a</w:t>
-      </w:r>
-      <w:r>
-        <w:rPr>
-          <w:sz w:val="23"/>
-          <w:szCs w:val="23"/>
-        </w:rPr>
-        <w:t xml:space="preserve"> to nie będzie liczbą pierwszą. Interesujące może się wydawać, dlaczego wystarczy sprawdzić liczby z podanego wyżej zakresu. Dzieje się tak, ponieważ jeśli liczba posiada czynnik większy od </w:t>
-      </w:r>
-      <w:proofErr w:type="spellStart"/>
-      <w:r>
-        <w:rPr>
-          <w:i/>
-          <w:iCs/>
-          <w:sz w:val="23"/>
-          <w:szCs w:val="23"/>
-        </w:rPr>
-        <w:t>sqrt</w:t>
+          <w:i/>
+          <w:iCs/>
+          <w:sz w:val="23"/>
+          <w:szCs w:val="23"/>
+        </w:rPr>
+        <w:t>heckPrime</w:t>
       </w:r>
       <w:proofErr w:type="spellEnd"/>
       <w:r>
@@ -330,335 +668,8 @@
           <w:sz w:val="23"/>
           <w:szCs w:val="23"/>
         </w:rPr>
-        <w:t>(a)</w:t>
-      </w:r>
-      <w:r>
-        <w:rPr>
-          <w:sz w:val="23"/>
-          <w:szCs w:val="23"/>
-        </w:rPr>
-        <w:t>, to drugi jego czynnik musi być mniejszy od pierwiastka</w:t>
-      </w:r>
-      <w:r>
-        <w:rPr>
-          <w:sz w:val="23"/>
-          <w:szCs w:val="23"/>
-        </w:rPr>
-        <w:t xml:space="preserve"> z </w:t>
-      </w:r>
-      <w:r>
-        <w:rPr>
-          <w:i/>
-          <w:iCs/>
-          <w:sz w:val="23"/>
-          <w:szCs w:val="23"/>
-        </w:rPr>
-        <w:t>a</w:t>
-      </w:r>
-      <w:r>
-        <w:rPr>
-          <w:sz w:val="23"/>
-          <w:szCs w:val="23"/>
-        </w:rPr>
-        <w:t xml:space="preserve">, aby ich iloczyn musiał być równy </w:t>
-      </w:r>
-      <w:r>
-        <w:rPr>
-          <w:i/>
-          <w:iCs/>
-          <w:sz w:val="23"/>
-          <w:szCs w:val="23"/>
-        </w:rPr>
-        <w:t>a</w:t>
-      </w:r>
-      <w:r>
-        <w:rPr>
-          <w:sz w:val="23"/>
-          <w:szCs w:val="23"/>
-        </w:rPr>
-        <w:t xml:space="preserve">. Zatem wystarczy podzielić liczbę </w:t>
-      </w:r>
-      <w:r>
-        <w:rPr>
-          <w:i/>
-          <w:iCs/>
-          <w:sz w:val="23"/>
-          <w:szCs w:val="23"/>
-        </w:rPr>
-        <w:t>a</w:t>
-      </w:r>
-      <w:r>
-        <w:rPr>
-          <w:sz w:val="23"/>
-          <w:szCs w:val="23"/>
-        </w:rPr>
-        <w:t xml:space="preserve"> przez liczby z danego </w:t>
-      </w:r>
-      <w:r>
-        <w:rPr>
-          <w:sz w:val="23"/>
-          <w:szCs w:val="23"/>
-        </w:rPr>
-        <w:t>przedziału,</w:t>
-      </w:r>
-      <w:r>
-        <w:rPr>
-          <w:sz w:val="23"/>
-          <w:szCs w:val="23"/>
-        </w:rPr>
-        <w:t xml:space="preserve"> aby wykluczyć liczby złożone.  Tak jak zostało </w:t>
-      </w:r>
-      <w:r>
-        <w:rPr>
-          <w:sz w:val="23"/>
-          <w:szCs w:val="23"/>
-        </w:rPr>
-        <w:t>wcześniej założone</w:t>
-      </w:r>
-      <w:r>
-        <w:rPr>
-          <w:sz w:val="23"/>
-          <w:szCs w:val="23"/>
-        </w:rPr>
-        <w:t xml:space="preserve">, algorytm został napisany w języku asembler. Z powodu braku dobrej </w:t>
-      </w:r>
-      <w:r>
-        <w:rPr>
-          <w:sz w:val="23"/>
-          <w:szCs w:val="23"/>
-        </w:rPr>
-        <w:t>znajomości</w:t>
-      </w:r>
-      <w:r>
-        <w:rPr>
-          <w:sz w:val="23"/>
-          <w:szCs w:val="23"/>
-        </w:rPr>
-        <w:t xml:space="preserve"> tego języka, pierwiastkowanie liczby </w:t>
-      </w:r>
-      <w:r>
-        <w:rPr>
-          <w:i/>
-          <w:iCs/>
-          <w:sz w:val="23"/>
-          <w:szCs w:val="23"/>
-        </w:rPr>
-        <w:t>a</w:t>
-      </w:r>
-      <w:r>
-        <w:rPr>
-          <w:sz w:val="23"/>
-          <w:szCs w:val="23"/>
-        </w:rPr>
-        <w:t xml:space="preserve"> zostało wykonane w języku </w:t>
-      </w:r>
-      <w:r>
-        <w:rPr>
-          <w:i/>
-          <w:iCs/>
-          <w:sz w:val="23"/>
-          <w:szCs w:val="23"/>
-        </w:rPr>
-        <w:t>C++.</w:t>
-      </w:r>
-      <w:r>
-        <w:rPr>
-          <w:sz w:val="23"/>
-          <w:szCs w:val="23"/>
-        </w:rPr>
-        <w:t xml:space="preserve"> Wynik tej operacji został jednak wykorzystany bezpośrednio we wstawionym fragmencie z kodem algorytmu. A</w:t>
-      </w:r>
-      <w:r>
-        <w:rPr>
-          <w:sz w:val="23"/>
-          <w:szCs w:val="23"/>
-        </w:rPr>
-        <w:t>l</w:t>
-      </w:r>
-      <w:r>
-        <w:rPr>
-          <w:sz w:val="23"/>
-          <w:szCs w:val="23"/>
-        </w:rPr>
-        <w:t xml:space="preserve">gorytm zwraca podmienioną liczbę </w:t>
-      </w:r>
-      <w:r>
-        <w:rPr>
-          <w:i/>
-          <w:iCs/>
-          <w:sz w:val="23"/>
-          <w:szCs w:val="23"/>
-        </w:rPr>
-        <w:t>a</w:t>
-      </w:r>
-      <w:r>
-        <w:rPr>
-          <w:sz w:val="23"/>
-          <w:szCs w:val="23"/>
-        </w:rPr>
-        <w:t>, w zależności od tego czy jest pierwsza, czy nie</w:t>
-      </w:r>
-      <w:r>
-        <w:rPr>
-          <w:sz w:val="23"/>
-          <w:szCs w:val="23"/>
-        </w:rPr>
-        <w:t xml:space="preserve">. Jeśli liczba </w:t>
-      </w:r>
-      <w:r>
-        <w:rPr>
-          <w:i/>
-          <w:iCs/>
-          <w:sz w:val="23"/>
-          <w:szCs w:val="23"/>
-        </w:rPr>
-        <w:t>a</w:t>
-      </w:r>
-      <w:r>
-        <w:rPr>
-          <w:sz w:val="23"/>
-          <w:szCs w:val="23"/>
-        </w:rPr>
-        <w:t xml:space="preserve"> była pierwsza, to zostanie zwrócone </w:t>
-      </w:r>
-      <w:r>
-        <w:rPr>
-          <w:i/>
-          <w:iCs/>
-          <w:sz w:val="23"/>
-          <w:szCs w:val="23"/>
-        </w:rPr>
-        <w:t>1</w:t>
-      </w:r>
-      <w:r>
-        <w:rPr>
-          <w:sz w:val="23"/>
-          <w:szCs w:val="23"/>
-        </w:rPr>
-        <w:t xml:space="preserve">, a jeśli nie była liczbą pierwszą to zwróci </w:t>
-      </w:r>
-      <w:r>
-        <w:rPr>
-          <w:i/>
-          <w:iCs/>
-          <w:sz w:val="23"/>
-          <w:szCs w:val="23"/>
-        </w:rPr>
-        <w:t>0</w:t>
-      </w:r>
-      <w:r>
-        <w:rPr>
-          <w:sz w:val="23"/>
-          <w:szCs w:val="23"/>
-        </w:rPr>
-        <w:t>. Zostało to wykorzy</w:t>
-      </w:r>
-      <w:r>
-        <w:rPr>
-          <w:sz w:val="23"/>
-          <w:szCs w:val="23"/>
-        </w:rPr>
-        <w:t>st</w:t>
-      </w:r>
-      <w:r>
-        <w:rPr>
-          <w:sz w:val="23"/>
-          <w:szCs w:val="23"/>
-        </w:rPr>
-        <w:t>ane w</w:t>
-      </w:r>
-      <w:r>
-        <w:rPr>
-          <w:sz w:val="23"/>
-          <w:szCs w:val="23"/>
-        </w:rPr>
-        <w:t> </w:t>
-      </w:r>
-      <w:r>
-        <w:rPr>
-          <w:sz w:val="23"/>
-          <w:szCs w:val="23"/>
-        </w:rPr>
-        <w:t xml:space="preserve">wywołaniu algorytmu. W pliku </w:t>
-      </w:r>
-      <w:r>
-        <w:rPr>
-          <w:i/>
-          <w:iCs/>
-          <w:sz w:val="23"/>
-          <w:szCs w:val="23"/>
-        </w:rPr>
-        <w:t>N</w:t>
-      </w:r>
-      <w:r>
-        <w:rPr>
-          <w:i/>
-          <w:iCs/>
-          <w:sz w:val="23"/>
-          <w:szCs w:val="23"/>
-        </w:rPr>
-        <w:t>aiwnyPierwszosc.cpp</w:t>
-      </w:r>
-      <w:r>
-        <w:rPr>
-          <w:sz w:val="23"/>
-          <w:szCs w:val="23"/>
-        </w:rPr>
-        <w:t>,</w:t>
-      </w:r>
-      <w:r>
-        <w:rPr>
-          <w:sz w:val="23"/>
-          <w:szCs w:val="23"/>
-        </w:rPr>
-        <w:t xml:space="preserve"> w</w:t>
-      </w:r>
-      <w:r>
-        <w:rPr>
-          <w:sz w:val="23"/>
-          <w:szCs w:val="23"/>
-        </w:rPr>
-        <w:t xml:space="preserve"> którym znajduje się implementacja algorytmu, znajduje się również funkcja odpowiedzialna za wczytywanie liczby podanej obserwacji</w:t>
-      </w:r>
-      <w:r>
-        <w:rPr>
-          <w:sz w:val="23"/>
-          <w:szCs w:val="23"/>
-        </w:rPr>
-        <w:t>.</w:t>
-      </w:r>
-      <w:r>
-        <w:rPr>
-          <w:sz w:val="23"/>
-          <w:szCs w:val="23"/>
-        </w:rPr>
-        <w:t xml:space="preserve"> </w:t>
-      </w:r>
-      <w:r>
-        <w:rPr>
-          <w:sz w:val="23"/>
-          <w:szCs w:val="23"/>
-        </w:rPr>
-        <w:t>W</w:t>
-      </w:r>
-      <w:r>
-        <w:rPr>
-          <w:sz w:val="23"/>
-          <w:szCs w:val="23"/>
-        </w:rPr>
-        <w:t xml:space="preserve">ykorzystując zaimplementowany algorytm w funkcji </w:t>
-      </w:r>
-      <w:proofErr w:type="spellStart"/>
-      <w:r>
-        <w:rPr>
-          <w:i/>
-          <w:iCs/>
-          <w:sz w:val="23"/>
-          <w:szCs w:val="23"/>
-        </w:rPr>
-        <w:t>CzyPierwsza</w:t>
-      </w:r>
-      <w:proofErr w:type="spellEnd"/>
+        <w:t xml:space="preserve">() </w:t>
+      </w:r>
       <w:r>
         <w:rPr>
           <w:sz w:val="23"/>

</xml_diff>

<commit_message>
Dodanie opisu algorytmu Euklidesa
</commit_message>
<xml_diff>
--- a/Project/AK2_P_1_raport.docx
+++ b/Project/AK2_P_1_raport.docx
@@ -126,9 +126,98 @@
         <w:rPr>
           <w:sz w:val="23"/>
           <w:szCs w:val="23"/>
-          <w:highlight w:val="yellow"/>
-        </w:rPr>
-        <w:t>TU NAPSAĆ O EUKLIDESIE</w:t>
+        </w:rPr>
+        <w:t xml:space="preserve">Pierwszą implementacją w programie jest wyznaczanie NWD za pomocą algorytmu Euklidesa. Aby zobrazować działanie algorytmu, załóżmy że należy wyznaczyć NWD z liczb a oraz b. Na początku wykonywane jest dzielenie z resztą liczby a przez liczbę b. Jest to realizowane za pomocą instrukcji div w języku assembler. </w:t>
+      </w:r>
+      <w:r>
+        <w:rPr>
+          <w:sz w:val="23"/>
+          <w:szCs w:val="23"/>
+        </w:rPr>
+        <w:t>Gdy r</w:t>
+      </w:r>
+      <w:r>
+        <w:rPr>
+          <w:sz w:val="23"/>
+          <w:szCs w:val="23"/>
+        </w:rPr>
+        <w:t>eszta z dzielenia</w:t>
+      </w:r>
+      <w:r>
+        <w:rPr>
+          <w:sz w:val="23"/>
+          <w:szCs w:val="23"/>
+        </w:rPr>
+        <w:t xml:space="preserve">, która jest </w:t>
+      </w:r>
+      <w:r>
+        <w:rPr>
+          <w:sz w:val="23"/>
+          <w:szCs w:val="23"/>
+        </w:rPr>
+        <w:t>umieszcz</w:t>
+      </w:r>
+      <w:r>
+        <w:rPr>
+          <w:sz w:val="23"/>
+          <w:szCs w:val="23"/>
+        </w:rPr>
+        <w:t>ona</w:t>
+      </w:r>
+      <w:r>
+        <w:rPr>
+          <w:sz w:val="23"/>
+          <w:szCs w:val="23"/>
+        </w:rPr>
+        <w:t xml:space="preserve"> w rejestrze %</w:t>
+      </w:r>
+      <w:proofErr w:type="spellStart"/>
+      <w:r>
+        <w:rPr>
+          <w:sz w:val="23"/>
+          <w:szCs w:val="23"/>
+        </w:rPr>
+        <w:t>edx</w:t>
+      </w:r>
+      <w:proofErr w:type="spellEnd"/>
+      <w:r>
+        <w:rPr>
+          <w:sz w:val="23"/>
+          <w:szCs w:val="23"/>
+        </w:rPr>
+        <w:t xml:space="preserve"> wynosi 0 to największym wspólnym dzielnikiem jest liczba b. W przypadku gdy reszta jest różna od zera to następuje przypisanie liczbie a wartości liczby b. Następnie liczbie b jest przypisywana wartość reszty. Następnie ponownie jest realizowane dzielenie liczby a przez b, aż reszta nie będzie równa zero. Cała operacja jest realizowana w pętli </w:t>
+      </w:r>
+      <w:proofErr w:type="spellStart"/>
+      <w:r>
+        <w:rPr>
+          <w:sz w:val="23"/>
+          <w:szCs w:val="23"/>
+        </w:rPr>
+        <w:t>while</w:t>
+      </w:r>
+      <w:proofErr w:type="spellEnd"/>
+      <w:r>
+        <w:rPr>
+          <w:sz w:val="23"/>
+          <w:szCs w:val="23"/>
+        </w:rPr>
+        <w:t xml:space="preserve">, poprzez użycie instrukcji </w:t>
+      </w:r>
+      <w:proofErr w:type="spellStart"/>
+      <w:r>
+        <w:rPr>
+          <w:sz w:val="23"/>
+          <w:szCs w:val="23"/>
+        </w:rPr>
+        <w:t>cmp</w:t>
+      </w:r>
+      <w:proofErr w:type="spellEnd"/>
+      <w:r>
+        <w:rPr>
+          <w:sz w:val="23"/>
+          <w:szCs w:val="23"/>
+        </w:rPr>
+        <w:t>. Implementacja algorytmu znajduje się w pliku Euklides.cpp. Dodatkowo znajduje się tam również funkcja wyświetlająca menu oraz pobierająca dane od użytkownika.</w:t>
       </w:r>
     </w:p>
     <w:p>
@@ -301,7 +390,7 @@
           <w:sz w:val="23"/>
           <w:szCs w:val="23"/>
         </w:rPr>
-        <w:t xml:space="preserve"> to nie będzie liczbą pierwszą. Interesujące może się wydawać, dlaczego wystarczy sprawdzić liczby z podanego wyżej zakresu. Dzieje się tak, ponieważ jeśli liczba posiada czynnik większy od </w:t>
+        <w:t xml:space="preserve"> nie będzie liczbą pierwszą. Interesujące może się wydawać, dlaczego wystarczy sprawdzić liczby z podanego wyżej zakresu. Dzieje się tak, ponieważ jeśli liczba posiada czynnik większy od </w:t>
       </w:r>
       <w:proofErr w:type="spellStart"/>
       <w:r>
@@ -649,8 +738,6 @@
         </w:rPr>
         <w:t>c</w:t>
       </w:r>
-      <w:bookmarkStart w:id="0" w:name="_GoBack"/>
-      <w:bookmarkEnd w:id="0"/>
       <w:r>
         <w:rPr>
           <w:i/>
@@ -715,11 +802,15 @@
           <w:szCs w:val="23"/>
         </w:rPr>
       </w:pPr>
-    </w:p>
-    <w:p>
-      <w:pPr>
-        <w:jc w:val="both"/>
-      </w:pPr>
+      <w:r>
+        <w:rPr>
+          <w:sz w:val="23"/>
+          <w:szCs w:val="23"/>
+        </w:rPr>
+        <w:t>W następnym etapie projektu mamy zamiar zaimplementować kolejne algorytmy. Będą  one bardziej złożone co powoduje że napisanie pełnych funkcji w języku assembler może być problematyczne. Realizowany jednak projekt pozwala na poznanie praktyczne assemblera, a więc będziemy dalej próbować implementować poszczególne funkcje przy jego użyciu.</w:t>
+      </w:r>
+      <w:bookmarkStart w:id="0" w:name="_GoBack"/>
+      <w:bookmarkEnd w:id="0"/>
     </w:p>
     <w:sectPr>
       <w:headerReference w:type="default" r:id="rId6"/>

</xml_diff>

<commit_message>
Dodanie tematu projektu do raportu
</commit_message>
<xml_diff>
--- a/Project/AK2_P_1_raport.docx
+++ b/Project/AK2_P_1_raport.docx
@@ -8,13 +8,28 @@
         <w:rPr>
           <w:sz w:val="36"/>
           <w:szCs w:val="36"/>
+          <w:u w:val="single"/>
         </w:rPr>
       </w:pPr>
       <w:r>
         <w:rPr>
           <w:sz w:val="36"/>
           <w:szCs w:val="36"/>
-        </w:rPr>
+          <w:u w:val="single"/>
+        </w:rPr>
+        <w:t>Temat: Arytmetyka modularna</w:t>
+      </w:r>
+    </w:p>
+    <w:p>
+      <w:bookmarkStart w:id="0" w:name="_GoBack"/>
+      <w:bookmarkEnd w:id="0"/>
+    </w:p>
+    <w:p>
+      <w:pPr>
+        <w:pStyle w:val="Nagwek1"/>
+        <w:jc w:val="center"/>
+      </w:pPr>
+      <w:r>
         <w:t>Pierwszy raport z postępu prac</w:t>
       </w:r>
     </w:p>
@@ -94,7 +109,23 @@
           <w:sz w:val="23"/>
           <w:szCs w:val="23"/>
         </w:rPr>
-        <w:t xml:space="preserve">którym znajduje się wywołanie funkcji wyświetlania menu głównego programu oraz logika odpowiedzialna za wybieranie określonego algorytmu. Zostało to zaimplementowano z używając switch`a. </w:t>
+        <w:t xml:space="preserve">którym znajduje się wywołanie funkcji wyświetlania menu głównego programu oraz logika odpowiedzialna za wybieranie określonego algorytmu. Zostało to zaimplementowano z używając </w:t>
+      </w:r>
+      <w:proofErr w:type="spellStart"/>
+      <w:r>
+        <w:rPr>
+          <w:sz w:val="23"/>
+          <w:szCs w:val="23"/>
+        </w:rPr>
+        <w:t>switch`a</w:t>
+      </w:r>
+      <w:proofErr w:type="spellEnd"/>
+      <w:r>
+        <w:rPr>
+          <w:sz w:val="23"/>
+          <w:szCs w:val="23"/>
+        </w:rPr>
+        <w:t xml:space="preserve">. </w:t>
       </w:r>
     </w:p>
     <w:p>
@@ -233,8 +264,17 @@
           <w:sz w:val="23"/>
           <w:szCs w:val="23"/>
         </w:rPr>
-        <w:t xml:space="preserve"> w rejestrze %edx</w:t>
-      </w:r>
+        <w:t xml:space="preserve"> w rejestrze %</w:t>
+      </w:r>
+      <w:proofErr w:type="spellStart"/>
+      <w:r>
+        <w:rPr>
+          <w:sz w:val="23"/>
+          <w:szCs w:val="23"/>
+        </w:rPr>
+        <w:t>edx</w:t>
+      </w:r>
+      <w:proofErr w:type="spellEnd"/>
       <w:r>
         <w:rPr>
           <w:sz w:val="23"/>
@@ -313,8 +353,6 @@
         </w:rPr>
         <w:t>P</w:t>
       </w:r>
-      <w:bookmarkStart w:id="0" w:name="_GoBack"/>
-      <w:bookmarkEnd w:id="0"/>
       <w:r>
         <w:rPr>
           <w:sz w:val="23"/>
@@ -352,8 +390,25 @@
           <w:sz w:val="23"/>
           <w:szCs w:val="23"/>
         </w:rPr>
-        <w:t xml:space="preserve">, aż reszta nie będzie równa zero. Cała operacja jest realizowana w pętli while, poprzez użycie instrukcji </w:t>
-      </w:r>
+        <w:t xml:space="preserve">, aż reszta nie będzie równa zero. Cała operacja jest realizowana w pętli </w:t>
+      </w:r>
+      <w:proofErr w:type="spellStart"/>
+      <w:r>
+        <w:rPr>
+          <w:sz w:val="23"/>
+          <w:szCs w:val="23"/>
+        </w:rPr>
+        <w:t>while</w:t>
+      </w:r>
+      <w:proofErr w:type="spellEnd"/>
+      <w:r>
+        <w:rPr>
+          <w:sz w:val="23"/>
+          <w:szCs w:val="23"/>
+        </w:rPr>
+        <w:t xml:space="preserve">, poprzez użycie instrukcji </w:t>
+      </w:r>
+      <w:proofErr w:type="spellStart"/>
       <w:r>
         <w:rPr>
           <w:i/>
@@ -363,6 +418,7 @@
         </w:rPr>
         <w:t>cmp</w:t>
       </w:r>
+      <w:proofErr w:type="spellEnd"/>
       <w:r>
         <w:rPr>
           <w:sz w:val="23"/>
@@ -481,14 +537,25 @@
         </w:rPr>
         <w:t xml:space="preserve">do </w:t>
       </w:r>
-      <w:r>
-        <w:rPr>
-          <w:i/>
-          <w:iCs/>
-          <w:sz w:val="23"/>
-          <w:szCs w:val="23"/>
-        </w:rPr>
-        <w:t>sqrt(a)</w:t>
+      <w:proofErr w:type="spellStart"/>
+      <w:r>
+        <w:rPr>
+          <w:i/>
+          <w:iCs/>
+          <w:sz w:val="23"/>
+          <w:szCs w:val="23"/>
+        </w:rPr>
+        <w:t>sqrt</w:t>
+      </w:r>
+      <w:proofErr w:type="spellEnd"/>
+      <w:r>
+        <w:rPr>
+          <w:i/>
+          <w:iCs/>
+          <w:sz w:val="23"/>
+          <w:szCs w:val="23"/>
+        </w:rPr>
+        <w:t>(a)</w:t>
       </w:r>
       <w:r>
         <w:rPr>
@@ -548,14 +615,25 @@
         </w:rPr>
         <w:t xml:space="preserve"> nie będzie liczbą pierwszą. Interesujące może się wydawać, dlaczego wystarczy sprawdzić liczby z podanego wyżej zakresu. Dzieje się tak, ponieważ jeśli liczba posiada czynnik większy od </w:t>
       </w:r>
-      <w:r>
-        <w:rPr>
-          <w:i/>
-          <w:iCs/>
-          <w:sz w:val="23"/>
-          <w:szCs w:val="23"/>
-        </w:rPr>
-        <w:t>sqrt(a)</w:t>
+      <w:proofErr w:type="spellStart"/>
+      <w:r>
+        <w:rPr>
+          <w:i/>
+          <w:iCs/>
+          <w:sz w:val="23"/>
+          <w:szCs w:val="23"/>
+        </w:rPr>
+        <w:t>sqrt</w:t>
+      </w:r>
+      <w:proofErr w:type="spellEnd"/>
+      <w:r>
+        <w:rPr>
+          <w:i/>
+          <w:iCs/>
+          <w:sz w:val="23"/>
+          <w:szCs w:val="23"/>
+        </w:rPr>
+        <w:t>(a)</w:t>
       </w:r>
       <w:r>
         <w:rPr>
@@ -873,6 +951,7 @@
         </w:rPr>
         <w:t xml:space="preserve">ykorzystując zaimplementowany algorytm w funkcji </w:t>
       </w:r>
+      <w:proofErr w:type="spellStart"/>
       <w:r>
         <w:rPr>
           <w:i/>
@@ -889,7 +968,17 @@
           <w:sz w:val="23"/>
           <w:szCs w:val="23"/>
         </w:rPr>
-        <w:t xml:space="preserve">heckPrime() </w:t>
+        <w:t>heckPrime</w:t>
+      </w:r>
+      <w:proofErr w:type="spellEnd"/>
+      <w:r>
+        <w:rPr>
+          <w:i/>
+          <w:iCs/>
+          <w:sz w:val="23"/>
+          <w:szCs w:val="23"/>
+        </w:rPr>
+        <w:t xml:space="preserve">() </w:t>
       </w:r>
       <w:r>
         <w:rPr>
@@ -941,6 +1030,7 @@
           <w:sz w:val="23"/>
           <w:szCs w:val="23"/>
         </w:rPr>
+        <w:lastRenderedPageBreak/>
         <w:t>W następnym etapie projektu mamy zamiar zaimplementować kolejne algorytmy. Będą  one bardziej złożone co powoduje że napisanie pełnych funkcji w języku assembler może być problematyczne. Realizowany jednak projekt pozwala na poznanie praktyczne assemblera, a więc będziemy dalej próbować implementować poszczególne funkcje przy jego użyciu.</w:t>
       </w:r>
     </w:p>
@@ -1013,7 +1103,15 @@
       <w:jc w:val="right"/>
     </w:pPr>
     <w:r>
-      <w:t>Projekt - AK2 - Patryk Fidrych - Daniel Leśniewicz</w:t>
+      <w:t xml:space="preserve">Projekt - AK2 - Patryk </w:t>
+    </w:r>
+    <w:proofErr w:type="spellStart"/>
+    <w:r>
+      <w:t>Fidrych</w:t>
+    </w:r>
+    <w:proofErr w:type="spellEnd"/>
+    <w:r>
+      <w:t xml:space="preserve"> - Daniel Leśniewicz</w:t>
     </w:r>
   </w:p>
 </w:hdr>

</xml_diff>